<commit_message>
Production and sales processes as management objects
</commit_message>
<xml_diff>
--- a/pz.docx
+++ b/pz.docx
@@ -162,25 +162,7 @@
           <w:szCs w:val="28"/>
           <w:lang w:val="uk-UA"/>
         </w:rPr>
-        <w:t>часні системи управління дозволяють контролювати весь процес вир</w:t>
-      </w:r>
-      <w:r>
-        <w:rPr>
-          <w:rFonts w:ascii="Times New Roman" w:hAnsi="Times New Roman" w:cs="Times New Roman"/>
-          <w:sz w:val="28"/>
-          <w:szCs w:val="28"/>
-          <w:lang w:val="uk-UA"/>
-        </w:rPr>
-        <w:t>о</w:t>
-      </w:r>
-      <w:r>
-        <w:rPr>
-          <w:rFonts w:ascii="Times New Roman" w:hAnsi="Times New Roman" w:cs="Times New Roman"/>
-          <w:sz w:val="28"/>
-          <w:szCs w:val="28"/>
-          <w:lang w:val="uk-UA"/>
-        </w:rPr>
-        <w:t>бництва, і збуту продукції в умовах постійної зміни зовнішнього і внутрішнього серед</w:t>
+        <w:t>часні системи управління дозволяють контролювати весь процес виробництва, і збуту продукції в умовах постійної зміни зовнішнього і внутрішнього серед</w:t>
       </w:r>
       <w:r>
         <w:rPr>
@@ -326,25 +308,7 @@
           <w:szCs w:val="28"/>
           <w:lang w:val="uk-UA"/>
         </w:rPr>
-        <w:t>роблема координації різних форм поведінки і організації вза</w:t>
-      </w:r>
-      <w:r>
-        <w:rPr>
-          <w:rFonts w:ascii="Times New Roman" w:hAnsi="Times New Roman" w:cs="Times New Roman"/>
-          <w:sz w:val="28"/>
-          <w:szCs w:val="28"/>
-          <w:lang w:val="uk-UA"/>
-        </w:rPr>
-        <w:t>є</w:t>
-      </w:r>
-      <w:r>
-        <w:rPr>
-          <w:rFonts w:ascii="Times New Roman" w:hAnsi="Times New Roman" w:cs="Times New Roman"/>
-          <w:sz w:val="28"/>
-          <w:szCs w:val="28"/>
-          <w:lang w:val="uk-UA"/>
-        </w:rPr>
-        <w:t>модії між ними</w:t>
+        <w:t>роблема координації різних форм поведінки і організації взаємодії між ними</w:t>
       </w:r>
       <w:r>
         <w:rPr>
@@ -554,25 +518,7 @@
           <w:szCs w:val="28"/>
           <w:lang w:val="uk-UA"/>
         </w:rPr>
-        <w:t>ведінки, але питання навчання взаємодії між різними формами поведі</w:t>
-      </w:r>
-      <w:r>
-        <w:rPr>
-          <w:rFonts w:ascii="Times New Roman" w:hAnsi="Times New Roman" w:cs="Times New Roman"/>
-          <w:sz w:val="28"/>
-          <w:szCs w:val="28"/>
-          <w:lang w:val="uk-UA"/>
-        </w:rPr>
-        <w:t>н</w:t>
-      </w:r>
-      <w:r>
-        <w:rPr>
-          <w:rFonts w:ascii="Times New Roman" w:hAnsi="Times New Roman" w:cs="Times New Roman"/>
-          <w:sz w:val="28"/>
-          <w:szCs w:val="28"/>
-          <w:lang w:val="uk-UA"/>
-        </w:rPr>
-        <w:t>к</w:t>
+        <w:t>ведінки, але питання навчання взаємодії між різними формами поведінк</w:t>
       </w:r>
       <w:r>
         <w:rPr>
@@ -773,25 +719,7 @@
           <w:szCs w:val="28"/>
           <w:lang w:val="uk-UA"/>
         </w:rPr>
-        <w:t>на єдиній м</w:t>
-      </w:r>
-      <w:r>
-        <w:rPr>
-          <w:rFonts w:ascii="Times New Roman" w:hAnsi="Times New Roman" w:cs="Times New Roman"/>
-          <w:sz w:val="28"/>
-          <w:szCs w:val="28"/>
-          <w:lang w:val="uk-UA"/>
-        </w:rPr>
-        <w:t>о</w:t>
-      </w:r>
-      <w:r>
-        <w:rPr>
-          <w:rFonts w:ascii="Times New Roman" w:hAnsi="Times New Roman" w:cs="Times New Roman"/>
-          <w:sz w:val="28"/>
-          <w:szCs w:val="28"/>
-          <w:lang w:val="uk-UA"/>
-        </w:rPr>
-        <w:t>делі.</w:t>
+        <w:t>на єдиній моделі.</w:t>
       </w:r>
     </w:p>
     <w:p>
@@ -893,339 +821,871 @@
           <w:rFonts w:ascii="Times New Roman" w:hAnsi="Times New Roman" w:cs="Times New Roman"/>
           <w:sz w:val="28"/>
           <w:szCs w:val="28"/>
+        </w:rPr>
+        <w:t>[1]</w:t>
+      </w:r>
+      <w:r>
+        <w:rPr>
+          <w:rFonts w:ascii="Times New Roman" w:hAnsi="Times New Roman" w:cs="Times New Roman"/>
+          <w:sz w:val="28"/>
+          <w:szCs w:val="28"/>
+          <w:lang w:val="uk-UA"/>
+        </w:rPr>
+        <w:t>:</w:t>
+      </w:r>
+    </w:p>
+    <w:p>
+      <w:pPr>
+        <w:widowControl w:val="0"/>
+        <w:spacing w:after="0" w:line="336" w:lineRule="auto"/>
+        <w:ind w:firstLine="709"/>
+        <w:rPr>
+          <w:rFonts w:ascii="Times New Roman" w:hAnsi="Times New Roman" w:cs="Times New Roman"/>
+          <w:sz w:val="28"/>
+          <w:szCs w:val="28"/>
+          <w:lang w:val="uk-UA"/>
+        </w:rPr>
+      </w:pPr>
+      <w:r>
+        <w:rPr>
+          <w:rFonts w:ascii="Times New Roman" w:hAnsi="Times New Roman" w:cs="Times New Roman"/>
+          <w:sz w:val="28"/>
+          <w:szCs w:val="28"/>
+          <w:lang w:val="uk-UA"/>
+        </w:rPr>
+        <w:t>–</w:t>
+      </w:r>
+      <w:r>
+        <w:rPr>
+          <w:rFonts w:ascii="Times New Roman" w:hAnsi="Times New Roman" w:cs="Times New Roman"/>
+          <w:sz w:val="28"/>
+          <w:szCs w:val="28"/>
+          <w:lang w:val="uk-UA"/>
+        </w:rPr>
+        <w:tab/>
+      </w:r>
+      <w:r>
+        <w:rPr>
+          <w:rFonts w:ascii="Times New Roman" w:hAnsi="Times New Roman" w:cs="Times New Roman"/>
+          <w:sz w:val="28"/>
+          <w:szCs w:val="28"/>
+          <w:lang w:val="uk-UA"/>
+        </w:rPr>
+        <w:t>скорочення обсягів сировини і незавершеного виробництва</w:t>
+      </w:r>
+      <w:r>
+        <w:rPr>
+          <w:rFonts w:ascii="Times New Roman" w:hAnsi="Times New Roman" w:cs="Times New Roman"/>
+          <w:sz w:val="28"/>
+          <w:szCs w:val="28"/>
+          <w:lang w:val="uk-UA"/>
+        </w:rPr>
+        <w:t>;</w:t>
+      </w:r>
+    </w:p>
+    <w:p>
+      <w:pPr>
+        <w:widowControl w:val="0"/>
+        <w:spacing w:after="0" w:line="336" w:lineRule="auto"/>
+        <w:ind w:firstLine="709"/>
+        <w:rPr>
+          <w:rFonts w:ascii="Times New Roman" w:hAnsi="Times New Roman" w:cs="Times New Roman"/>
+          <w:sz w:val="28"/>
+          <w:szCs w:val="28"/>
+          <w:lang w:val="uk-UA"/>
+        </w:rPr>
+      </w:pPr>
+      <w:r>
+        <w:rPr>
+          <w:rFonts w:ascii="Times New Roman" w:hAnsi="Times New Roman" w:cs="Times New Roman"/>
+          <w:sz w:val="28"/>
+          <w:szCs w:val="28"/>
+          <w:lang w:val="uk-UA"/>
+        </w:rPr>
+        <w:t>–</w:t>
+      </w:r>
+      <w:r>
+        <w:rPr>
+          <w:rFonts w:ascii="Times New Roman" w:hAnsi="Times New Roman" w:cs="Times New Roman"/>
+          <w:sz w:val="28"/>
+          <w:szCs w:val="28"/>
+          <w:lang w:val="uk-UA"/>
+        </w:rPr>
+        <w:tab/>
+      </w:r>
+      <w:r>
+        <w:rPr>
+          <w:rFonts w:ascii="Times New Roman" w:hAnsi="Times New Roman" w:cs="Times New Roman"/>
+          <w:sz w:val="28"/>
+          <w:szCs w:val="28"/>
+          <w:lang w:val="uk-UA"/>
+        </w:rPr>
+        <w:t>скорочення періоду виробничого циклу</w:t>
+      </w:r>
+      <w:r>
+        <w:rPr>
+          <w:rFonts w:ascii="Times New Roman" w:hAnsi="Times New Roman" w:cs="Times New Roman"/>
+          <w:sz w:val="28"/>
+          <w:szCs w:val="28"/>
+          <w:lang w:val="uk-UA"/>
+        </w:rPr>
+        <w:t>;</w:t>
+      </w:r>
+    </w:p>
+    <w:p>
+      <w:pPr>
+        <w:widowControl w:val="0"/>
+        <w:spacing w:after="0" w:line="336" w:lineRule="auto"/>
+        <w:ind w:firstLine="709"/>
+        <w:rPr>
+          <w:rFonts w:ascii="Times New Roman" w:hAnsi="Times New Roman" w:cs="Times New Roman"/>
+          <w:sz w:val="28"/>
+          <w:szCs w:val="28"/>
+          <w:lang w:val="uk-UA"/>
+        </w:rPr>
+      </w:pPr>
+      <w:r>
+        <w:rPr>
+          <w:rFonts w:ascii="Times New Roman" w:hAnsi="Times New Roman" w:cs="Times New Roman"/>
+          <w:sz w:val="28"/>
+          <w:szCs w:val="28"/>
+          <w:lang w:val="uk-UA"/>
+        </w:rPr>
+        <w:t>–</w:t>
+      </w:r>
+      <w:r>
+        <w:rPr>
+          <w:rFonts w:ascii="Times New Roman" w:hAnsi="Times New Roman" w:cs="Times New Roman"/>
+          <w:sz w:val="28"/>
+          <w:szCs w:val="28"/>
+          <w:lang w:val="uk-UA"/>
+        </w:rPr>
+        <w:tab/>
+      </w:r>
+      <w:r>
+        <w:rPr>
+          <w:rFonts w:ascii="Times New Roman" w:hAnsi="Times New Roman" w:cs="Times New Roman"/>
+          <w:sz w:val="28"/>
+          <w:szCs w:val="28"/>
+          <w:lang w:val="uk-UA"/>
+        </w:rPr>
+        <w:t>зниження собівартості продукції за рахунок поліпшення організації виробничого процесу</w:t>
+      </w:r>
+      <w:r>
+        <w:rPr>
+          <w:rFonts w:ascii="Times New Roman" w:hAnsi="Times New Roman" w:cs="Times New Roman"/>
+          <w:sz w:val="28"/>
+          <w:szCs w:val="28"/>
+          <w:lang w:val="uk-UA"/>
+        </w:rPr>
+        <w:t>;</w:t>
+      </w:r>
+    </w:p>
+    <w:p>
+      <w:pPr>
+        <w:widowControl w:val="0"/>
+        <w:spacing w:after="0" w:line="336" w:lineRule="auto"/>
+        <w:ind w:firstLine="709"/>
+        <w:rPr>
+          <w:rFonts w:ascii="Times New Roman" w:hAnsi="Times New Roman" w:cs="Times New Roman"/>
+          <w:sz w:val="28"/>
+          <w:szCs w:val="28"/>
+          <w:lang w:val="uk-UA"/>
+        </w:rPr>
+      </w:pPr>
+      <w:r>
+        <w:rPr>
+          <w:rFonts w:ascii="Times New Roman" w:hAnsi="Times New Roman" w:cs="Times New Roman"/>
+          <w:sz w:val="28"/>
+          <w:szCs w:val="28"/>
+          <w:lang w:val="uk-UA"/>
+        </w:rPr>
+        <w:t>–</w:t>
+      </w:r>
+      <w:r>
+        <w:rPr>
+          <w:rFonts w:ascii="Times New Roman" w:hAnsi="Times New Roman" w:cs="Times New Roman"/>
+          <w:sz w:val="28"/>
+          <w:szCs w:val="28"/>
+          <w:lang w:val="uk-UA"/>
+        </w:rPr>
+        <w:tab/>
+      </w:r>
+      <w:r>
+        <w:rPr>
+          <w:rFonts w:ascii="Times New Roman" w:hAnsi="Times New Roman" w:cs="Times New Roman"/>
+          <w:sz w:val="28"/>
+          <w:szCs w:val="28"/>
+          <w:lang w:val="uk-UA"/>
+        </w:rPr>
+        <w:t>покращення задоволення попиту</w:t>
+      </w:r>
+      <w:r>
+        <w:rPr>
+          <w:rFonts w:ascii="Times New Roman" w:hAnsi="Times New Roman" w:cs="Times New Roman"/>
+          <w:sz w:val="28"/>
+          <w:szCs w:val="28"/>
+          <w:lang w:val="uk-UA"/>
+        </w:rPr>
+        <w:t>.</w:t>
+      </w:r>
+    </w:p>
+    <w:p>
+      <w:pPr>
+        <w:widowControl w:val="0"/>
+        <w:spacing w:after="0" w:line="336" w:lineRule="auto"/>
+        <w:ind w:firstLine="709"/>
+        <w:rPr>
+          <w:rFonts w:ascii="Times New Roman" w:hAnsi="Times New Roman" w:cs="Times New Roman"/>
+          <w:sz w:val="28"/>
+          <w:szCs w:val="28"/>
+          <w:lang w:val="uk-UA"/>
+        </w:rPr>
+      </w:pPr>
+      <w:r>
+        <w:rPr>
+          <w:rFonts w:ascii="Times New Roman" w:hAnsi="Times New Roman" w:cs="Times New Roman"/>
+          <w:sz w:val="28"/>
+          <w:szCs w:val="28"/>
+          <w:lang w:val="uk-UA"/>
+        </w:rPr>
+        <w:t>Зазвичай отримання додаткового прибутку пов'язане зі зміною або ро</w:t>
+      </w:r>
+      <w:r>
+        <w:rPr>
+          <w:rFonts w:ascii="Times New Roman" w:hAnsi="Times New Roman" w:cs="Times New Roman"/>
+          <w:sz w:val="28"/>
+          <w:szCs w:val="28"/>
+          <w:lang w:val="uk-UA"/>
+        </w:rPr>
+        <w:t>з</w:t>
+      </w:r>
+      <w:r>
+        <w:rPr>
+          <w:rFonts w:ascii="Times New Roman" w:hAnsi="Times New Roman" w:cs="Times New Roman"/>
+          <w:sz w:val="28"/>
+          <w:szCs w:val="28"/>
+          <w:lang w:val="uk-UA"/>
+        </w:rPr>
+        <w:t>ширенням діяльності підприємства на ринку, які можливі за збільшення обсягу продажів наявних послуг на існуючих ринках за рахунок більш активної марк</w:t>
+      </w:r>
+      <w:r>
+        <w:rPr>
+          <w:rFonts w:ascii="Times New Roman" w:hAnsi="Times New Roman" w:cs="Times New Roman"/>
+          <w:sz w:val="28"/>
+          <w:szCs w:val="28"/>
+          <w:lang w:val="uk-UA"/>
+        </w:rPr>
+        <w:t>е</w:t>
+      </w:r>
+      <w:r>
+        <w:rPr>
+          <w:rFonts w:ascii="Times New Roman" w:hAnsi="Times New Roman" w:cs="Times New Roman"/>
+          <w:sz w:val="28"/>
+          <w:szCs w:val="28"/>
+          <w:lang w:val="uk-UA"/>
+        </w:rPr>
+        <w:t>тингової політики</w:t>
+      </w:r>
+      <w:r>
+        <w:rPr>
+          <w:rFonts w:ascii="Times New Roman" w:hAnsi="Times New Roman" w:cs="Times New Roman"/>
+          <w:sz w:val="28"/>
+          <w:szCs w:val="28"/>
+          <w:lang w:val="uk-UA"/>
+        </w:rPr>
+        <w:t> </w:t>
+      </w:r>
+      <w:r>
+        <w:rPr>
+          <w:rFonts w:ascii="Times New Roman" w:hAnsi="Times New Roman" w:cs="Times New Roman"/>
+          <w:sz w:val="28"/>
+          <w:szCs w:val="28"/>
+          <w:lang w:val="uk-UA"/>
+        </w:rPr>
+        <w:t>[3].</w:t>
+      </w:r>
+    </w:p>
+    <w:p>
+      <w:pPr>
+        <w:widowControl w:val="0"/>
+        <w:spacing w:after="0" w:line="336" w:lineRule="auto"/>
+        <w:ind w:firstLine="709"/>
+        <w:rPr>
+          <w:rFonts w:ascii="Times New Roman" w:hAnsi="Times New Roman" w:cs="Times New Roman"/>
+          <w:sz w:val="28"/>
+          <w:szCs w:val="28"/>
+          <w:lang w:val="uk-UA"/>
+        </w:rPr>
+      </w:pPr>
+      <w:r>
+        <w:rPr>
+          <w:rFonts w:ascii="Times New Roman" w:hAnsi="Times New Roman" w:cs="Times New Roman"/>
+          <w:sz w:val="28"/>
+          <w:szCs w:val="28"/>
+          <w:lang w:val="uk-UA"/>
+        </w:rPr>
+        <w:t>П</w:t>
+      </w:r>
+      <w:r>
+        <w:rPr>
+          <w:rFonts w:ascii="Times New Roman" w:hAnsi="Times New Roman" w:cs="Times New Roman"/>
+          <w:sz w:val="28"/>
+          <w:szCs w:val="28"/>
+          <w:lang w:val="uk-UA"/>
+        </w:rPr>
+        <w:t>рибутковість фірми свідчить про ефективність її виробничо-збутової д</w:t>
+      </w:r>
+      <w:r>
+        <w:rPr>
+          <w:rFonts w:ascii="Times New Roman" w:hAnsi="Times New Roman" w:cs="Times New Roman"/>
+          <w:sz w:val="28"/>
+          <w:szCs w:val="28"/>
+          <w:lang w:val="uk-UA"/>
+        </w:rPr>
+        <w:t>і</w:t>
+      </w:r>
+      <w:r>
+        <w:rPr>
+          <w:rFonts w:ascii="Times New Roman" w:hAnsi="Times New Roman" w:cs="Times New Roman"/>
+          <w:sz w:val="28"/>
+          <w:szCs w:val="28"/>
+          <w:lang w:val="uk-UA"/>
+        </w:rPr>
+        <w:t>яльності, яка досягається шляхом мінімізації витрат (</w:t>
+      </w:r>
+      <w:proofErr w:type="spellStart"/>
+      <w:r>
+        <w:rPr>
+          <w:rFonts w:ascii="Times New Roman" w:hAnsi="Times New Roman" w:cs="Times New Roman"/>
+          <w:sz w:val="28"/>
+          <w:szCs w:val="28"/>
+          <w:lang w:val="uk-UA"/>
+        </w:rPr>
+        <w:t>витрат</w:t>
+      </w:r>
+      <w:proofErr w:type="spellEnd"/>
+      <w:r>
+        <w:rPr>
+          <w:rFonts w:ascii="Times New Roman" w:hAnsi="Times New Roman" w:cs="Times New Roman"/>
+          <w:sz w:val="28"/>
+          <w:szCs w:val="28"/>
+          <w:lang w:val="uk-UA"/>
+        </w:rPr>
+        <w:t xml:space="preserve"> на сировину, мат</w:t>
+      </w:r>
+      <w:r>
+        <w:rPr>
+          <w:rFonts w:ascii="Times New Roman" w:hAnsi="Times New Roman" w:cs="Times New Roman"/>
+          <w:sz w:val="28"/>
+          <w:szCs w:val="28"/>
+          <w:lang w:val="uk-UA"/>
+        </w:rPr>
+        <w:t>е</w:t>
+      </w:r>
+      <w:r>
+        <w:rPr>
+          <w:rFonts w:ascii="Times New Roman" w:hAnsi="Times New Roman" w:cs="Times New Roman"/>
+          <w:sz w:val="28"/>
+          <w:szCs w:val="28"/>
+          <w:lang w:val="uk-UA"/>
+        </w:rPr>
+        <w:t>ріали, енергію, оплату праці, фінансування) і максимізації доходів від результ</w:t>
+      </w:r>
+      <w:r>
+        <w:rPr>
+          <w:rFonts w:ascii="Times New Roman" w:hAnsi="Times New Roman" w:cs="Times New Roman"/>
+          <w:sz w:val="28"/>
+          <w:szCs w:val="28"/>
+          <w:lang w:val="uk-UA"/>
+        </w:rPr>
+        <w:t>а</w:t>
+      </w:r>
+      <w:r>
+        <w:rPr>
+          <w:rFonts w:ascii="Times New Roman" w:hAnsi="Times New Roman" w:cs="Times New Roman"/>
+          <w:sz w:val="28"/>
+          <w:szCs w:val="28"/>
+          <w:lang w:val="uk-UA"/>
+        </w:rPr>
+        <w:t>тів виробництва –</w:t>
+      </w:r>
+      <w:r>
+        <w:rPr>
+          <w:rFonts w:ascii="Times New Roman" w:hAnsi="Times New Roman" w:cs="Times New Roman"/>
+          <w:sz w:val="28"/>
+          <w:szCs w:val="28"/>
+          <w:lang w:val="uk-UA"/>
+        </w:rPr>
+        <w:t xml:space="preserve"> випуску продукції і послуг.</w:t>
+      </w:r>
+    </w:p>
+    <w:p>
+      <w:pPr>
+        <w:spacing w:after="0" w:line="336" w:lineRule="auto"/>
+        <w:rPr>
+          <w:rFonts w:ascii="Times New Roman" w:hAnsi="Times New Roman" w:cs="Times New Roman"/>
+          <w:sz w:val="28"/>
+          <w:szCs w:val="28"/>
           <w:lang w:val="en-US"/>
         </w:rPr>
-        <w:t>[1]</w:t>
-      </w:r>
-      <w:r>
-        <w:rPr>
-          <w:rFonts w:ascii="Times New Roman" w:hAnsi="Times New Roman" w:cs="Times New Roman"/>
-          <w:sz w:val="28"/>
-          <w:szCs w:val="28"/>
-          <w:lang w:val="uk-UA"/>
-        </w:rPr>
-        <w:t>:</w:t>
-      </w:r>
-    </w:p>
-    <w:p>
-      <w:pPr>
-        <w:widowControl w:val="0"/>
+      </w:pPr>
+      <w:r>
+        <w:rPr>
+          <w:rFonts w:ascii="Times New Roman" w:hAnsi="Times New Roman" w:cs="Times New Roman"/>
+          <w:sz w:val="28"/>
+          <w:szCs w:val="28"/>
+          <w:lang w:val="uk-UA"/>
+        </w:rPr>
+        <w:br w:type="page"/>
+      </w:r>
+    </w:p>
+    <w:p>
+      <w:pPr>
+        <w:spacing w:after="0" w:line="336" w:lineRule="auto"/>
+        <w:jc w:val="center"/>
+        <w:rPr>
+          <w:rFonts w:ascii="Times New Roman" w:hAnsi="Times New Roman" w:cs="Times New Roman"/>
+          <w:sz w:val="28"/>
+          <w:szCs w:val="28"/>
+        </w:rPr>
+      </w:pPr>
+      <w:r>
+        <w:rPr>
+          <w:rFonts w:ascii="Times New Roman" w:hAnsi="Times New Roman" w:cs="Times New Roman"/>
+          <w:sz w:val="28"/>
+          <w:szCs w:val="28"/>
+        </w:rPr>
+        <w:lastRenderedPageBreak/>
+        <w:t>1</w:t>
+      </w:r>
+      <w:r>
+        <w:rPr>
+          <w:rFonts w:ascii="Times New Roman" w:hAnsi="Times New Roman" w:cs="Times New Roman"/>
+          <w:sz w:val="28"/>
+          <w:szCs w:val="28"/>
+          <w:lang w:val="en-US"/>
+        </w:rPr>
+        <w:t> </w:t>
+      </w:r>
+      <w:r>
+        <w:rPr>
+          <w:rFonts w:ascii="Times New Roman" w:hAnsi="Times New Roman" w:cs="Times New Roman"/>
+          <w:sz w:val="28"/>
+          <w:szCs w:val="28"/>
+          <w:highlight w:val="yellow"/>
+        </w:rPr>
+        <w:t>АНАЛІ</w:t>
+      </w:r>
+      <w:proofErr w:type="gramStart"/>
+      <w:r>
+        <w:rPr>
+          <w:rFonts w:ascii="Times New Roman" w:hAnsi="Times New Roman" w:cs="Times New Roman"/>
+          <w:sz w:val="28"/>
+          <w:szCs w:val="28"/>
+          <w:highlight w:val="yellow"/>
+        </w:rPr>
+        <w:t>З</w:t>
+      </w:r>
+      <w:proofErr w:type="gramEnd"/>
+      <w:r>
+        <w:rPr>
+          <w:rFonts w:ascii="Times New Roman" w:hAnsi="Times New Roman" w:cs="Times New Roman"/>
+          <w:sz w:val="28"/>
+          <w:szCs w:val="28"/>
+          <w:highlight w:val="yellow"/>
+        </w:rPr>
+        <w:t xml:space="preserve"> СУЧАСНО</w:t>
+      </w:r>
+      <w:r>
+        <w:rPr>
+          <w:rFonts w:ascii="Times New Roman" w:hAnsi="Times New Roman" w:cs="Times New Roman"/>
+          <w:sz w:val="28"/>
+          <w:szCs w:val="28"/>
+          <w:highlight w:val="yellow"/>
+        </w:rPr>
+        <w:t>ГО СТАНУ ПРОБЛЕМИ АВТОМАТИЗАЦІЇ</w:t>
+      </w:r>
+      <w:r>
+        <w:rPr>
+          <w:rFonts w:ascii="Times New Roman" w:hAnsi="Times New Roman" w:cs="Times New Roman"/>
+          <w:sz w:val="28"/>
+          <w:szCs w:val="28"/>
+          <w:highlight w:val="yellow"/>
+          <w:lang w:val="uk-UA"/>
+        </w:rPr>
+        <w:br/>
+      </w:r>
+      <w:r>
+        <w:rPr>
+          <w:rFonts w:ascii="Times New Roman" w:hAnsi="Times New Roman" w:cs="Times New Roman"/>
+          <w:sz w:val="28"/>
+          <w:szCs w:val="28"/>
+          <w:highlight w:val="yellow"/>
+        </w:rPr>
+        <w:t>ВИРОБН</w:t>
+      </w:r>
+      <w:r>
+        <w:rPr>
+          <w:rFonts w:ascii="Times New Roman" w:hAnsi="Times New Roman" w:cs="Times New Roman"/>
+          <w:sz w:val="28"/>
+          <w:szCs w:val="28"/>
+          <w:highlight w:val="yellow"/>
+        </w:rPr>
+        <w:t>И</w:t>
+      </w:r>
+      <w:r>
+        <w:rPr>
+          <w:rFonts w:ascii="Times New Roman" w:hAnsi="Times New Roman" w:cs="Times New Roman"/>
+          <w:sz w:val="28"/>
+          <w:szCs w:val="28"/>
+          <w:highlight w:val="yellow"/>
+        </w:rPr>
+        <w:t>ЧО-ЗБУТОВИХ ПРОЦЕСІВ</w:t>
+      </w:r>
+    </w:p>
+    <w:p>
+      <w:pPr>
+        <w:spacing w:after="0" w:line="336" w:lineRule="auto"/>
+        <w:rPr>
+          <w:rFonts w:ascii="Times New Roman" w:hAnsi="Times New Roman" w:cs="Times New Roman"/>
+          <w:sz w:val="28"/>
+          <w:szCs w:val="28"/>
+          <w:lang w:val="uk-UA"/>
+        </w:rPr>
+      </w:pPr>
+    </w:p>
+    <w:p>
+      <w:pPr>
+        <w:spacing w:after="0" w:line="336" w:lineRule="auto"/>
+        <w:jc w:val="both"/>
+        <w:rPr>
+          <w:rFonts w:ascii="Times New Roman" w:hAnsi="Times New Roman" w:cs="Times New Roman"/>
+          <w:sz w:val="28"/>
+          <w:szCs w:val="28"/>
+          <w:lang w:val="uk-UA"/>
+        </w:rPr>
+      </w:pPr>
+    </w:p>
+    <w:p>
+      <w:pPr>
         <w:spacing w:after="0" w:line="336" w:lineRule="auto"/>
         <w:ind w:firstLine="709"/>
-        <w:rPr>
-          <w:rFonts w:ascii="Times New Roman" w:hAnsi="Times New Roman" w:cs="Times New Roman"/>
-          <w:sz w:val="28"/>
-          <w:szCs w:val="28"/>
-          <w:lang w:val="uk-UA"/>
-        </w:rPr>
-      </w:pPr>
-      <w:r>
-        <w:rPr>
-          <w:rFonts w:ascii="Times New Roman" w:hAnsi="Times New Roman" w:cs="Times New Roman"/>
-          <w:sz w:val="28"/>
-          <w:szCs w:val="28"/>
-          <w:lang w:val="uk-UA"/>
-        </w:rPr>
-        <w:t>–</w:t>
-      </w:r>
-      <w:r>
-        <w:rPr>
-          <w:rFonts w:ascii="Times New Roman" w:hAnsi="Times New Roman" w:cs="Times New Roman"/>
-          <w:sz w:val="28"/>
-          <w:szCs w:val="28"/>
-          <w:lang w:val="uk-UA"/>
-        </w:rPr>
-        <w:tab/>
-      </w:r>
-      <w:r>
-        <w:rPr>
-          <w:rFonts w:ascii="Times New Roman" w:hAnsi="Times New Roman" w:cs="Times New Roman"/>
-          <w:sz w:val="28"/>
-          <w:szCs w:val="28"/>
-          <w:lang w:val="uk-UA"/>
-        </w:rPr>
-        <w:t>скорочення обсягів сировини і незавершеного виробництва</w:t>
-      </w:r>
-      <w:r>
-        <w:rPr>
-          <w:rFonts w:ascii="Times New Roman" w:hAnsi="Times New Roman" w:cs="Times New Roman"/>
-          <w:sz w:val="28"/>
-          <w:szCs w:val="28"/>
-          <w:lang w:val="uk-UA"/>
-        </w:rPr>
-        <w:t>;</w:t>
-      </w:r>
-    </w:p>
-    <w:p>
-      <w:pPr>
-        <w:widowControl w:val="0"/>
+        <w:jc w:val="both"/>
+        <w:rPr>
+          <w:rFonts w:ascii="Times New Roman" w:hAnsi="Times New Roman" w:cs="Times New Roman"/>
+          <w:sz w:val="28"/>
+          <w:szCs w:val="28"/>
+          <w:lang w:val="uk-UA"/>
+        </w:rPr>
+      </w:pPr>
+      <w:r>
+        <w:rPr>
+          <w:rFonts w:ascii="Times New Roman" w:hAnsi="Times New Roman" w:cs="Times New Roman"/>
+          <w:sz w:val="28"/>
+          <w:szCs w:val="28"/>
+          <w:lang w:val="uk-UA"/>
+        </w:rPr>
+        <w:t>1.1 </w:t>
+      </w:r>
+      <w:r>
+        <w:rPr>
+          <w:rFonts w:ascii="Times New Roman" w:hAnsi="Times New Roman" w:cs="Times New Roman"/>
+          <w:sz w:val="28"/>
+          <w:szCs w:val="28"/>
+          <w:highlight w:val="yellow"/>
+          <w:lang w:val="uk-UA"/>
+        </w:rPr>
+        <w:t>Виробничо-збутові процеси як об'єкти управління</w:t>
+      </w:r>
+    </w:p>
+    <w:p>
+      <w:pPr>
         <w:spacing w:after="0" w:line="336" w:lineRule="auto"/>
         <w:ind w:firstLine="709"/>
-        <w:rPr>
-          <w:rFonts w:ascii="Times New Roman" w:hAnsi="Times New Roman" w:cs="Times New Roman"/>
-          <w:sz w:val="28"/>
-          <w:szCs w:val="28"/>
-          <w:lang w:val="uk-UA"/>
-        </w:rPr>
-      </w:pPr>
-      <w:r>
-        <w:rPr>
-          <w:rFonts w:ascii="Times New Roman" w:hAnsi="Times New Roman" w:cs="Times New Roman"/>
-          <w:sz w:val="28"/>
-          <w:szCs w:val="28"/>
-          <w:lang w:val="uk-UA"/>
-        </w:rPr>
-        <w:t>–</w:t>
-      </w:r>
-      <w:r>
-        <w:rPr>
-          <w:rFonts w:ascii="Times New Roman" w:hAnsi="Times New Roman" w:cs="Times New Roman"/>
-          <w:sz w:val="28"/>
-          <w:szCs w:val="28"/>
-          <w:lang w:val="uk-UA"/>
-        </w:rPr>
-        <w:tab/>
-      </w:r>
-      <w:r>
-        <w:rPr>
-          <w:rFonts w:ascii="Times New Roman" w:hAnsi="Times New Roman" w:cs="Times New Roman"/>
-          <w:sz w:val="28"/>
-          <w:szCs w:val="28"/>
-          <w:lang w:val="uk-UA"/>
-        </w:rPr>
-        <w:t>скорочення періоду виробничого циклу</w:t>
-      </w:r>
-      <w:r>
-        <w:rPr>
-          <w:rFonts w:ascii="Times New Roman" w:hAnsi="Times New Roman" w:cs="Times New Roman"/>
-          <w:sz w:val="28"/>
-          <w:szCs w:val="28"/>
-          <w:lang w:val="uk-UA"/>
-        </w:rPr>
-        <w:t>;</w:t>
-      </w:r>
-    </w:p>
-    <w:p>
-      <w:pPr>
-        <w:widowControl w:val="0"/>
+        <w:jc w:val="both"/>
+        <w:rPr>
+          <w:rFonts w:ascii="Times New Roman" w:hAnsi="Times New Roman" w:cs="Times New Roman"/>
+          <w:sz w:val="28"/>
+          <w:szCs w:val="28"/>
+          <w:lang w:val="uk-UA"/>
+        </w:rPr>
+      </w:pPr>
+    </w:p>
+    <w:p>
+      <w:pPr>
         <w:spacing w:after="0" w:line="336" w:lineRule="auto"/>
         <w:ind w:firstLine="709"/>
-        <w:rPr>
-          <w:rFonts w:ascii="Times New Roman" w:hAnsi="Times New Roman" w:cs="Times New Roman"/>
-          <w:sz w:val="28"/>
-          <w:szCs w:val="28"/>
-          <w:lang w:val="uk-UA"/>
-        </w:rPr>
-      </w:pPr>
-      <w:r>
-        <w:rPr>
-          <w:rFonts w:ascii="Times New Roman" w:hAnsi="Times New Roman" w:cs="Times New Roman"/>
-          <w:sz w:val="28"/>
-          <w:szCs w:val="28"/>
-          <w:lang w:val="uk-UA"/>
-        </w:rPr>
-        <w:t>–</w:t>
-      </w:r>
-      <w:r>
-        <w:rPr>
-          <w:rFonts w:ascii="Times New Roman" w:hAnsi="Times New Roman" w:cs="Times New Roman"/>
-          <w:sz w:val="28"/>
-          <w:szCs w:val="28"/>
-          <w:lang w:val="uk-UA"/>
-        </w:rPr>
-        <w:tab/>
-      </w:r>
-      <w:r>
-        <w:rPr>
-          <w:rFonts w:ascii="Times New Roman" w:hAnsi="Times New Roman" w:cs="Times New Roman"/>
-          <w:sz w:val="28"/>
-          <w:szCs w:val="28"/>
-          <w:lang w:val="uk-UA"/>
-        </w:rPr>
-        <w:t>зниження собівартості продукції за рахунок поліпшення організації виробничого процесу</w:t>
-      </w:r>
-      <w:r>
-        <w:rPr>
-          <w:rFonts w:ascii="Times New Roman" w:hAnsi="Times New Roman" w:cs="Times New Roman"/>
-          <w:sz w:val="28"/>
-          <w:szCs w:val="28"/>
-          <w:lang w:val="uk-UA"/>
-        </w:rPr>
-        <w:t>;</w:t>
-      </w:r>
-    </w:p>
-    <w:p>
-      <w:pPr>
-        <w:widowControl w:val="0"/>
+        <w:jc w:val="both"/>
+        <w:rPr>
+          <w:rFonts w:ascii="Times New Roman" w:hAnsi="Times New Roman" w:cs="Times New Roman"/>
+          <w:sz w:val="28"/>
+          <w:szCs w:val="28"/>
+          <w:lang w:val="uk-UA"/>
+        </w:rPr>
+      </w:pPr>
+      <w:r>
+        <w:rPr>
+          <w:rFonts w:ascii="Times New Roman" w:hAnsi="Times New Roman" w:cs="Times New Roman"/>
+          <w:sz w:val="28"/>
+          <w:szCs w:val="28"/>
+          <w:lang w:val="uk-UA"/>
+        </w:rPr>
+        <w:t>Як відомо, головною метою капіталу в будь-якій сфері діяльності є вис</w:t>
+      </w:r>
+      <w:r>
+        <w:rPr>
+          <w:rFonts w:ascii="Times New Roman" w:hAnsi="Times New Roman" w:cs="Times New Roman"/>
+          <w:sz w:val="28"/>
+          <w:szCs w:val="28"/>
+          <w:lang w:val="uk-UA"/>
+        </w:rPr>
+        <w:t>о</w:t>
+      </w:r>
+      <w:r>
+        <w:rPr>
+          <w:rFonts w:ascii="Times New Roman" w:hAnsi="Times New Roman" w:cs="Times New Roman"/>
+          <w:sz w:val="28"/>
+          <w:szCs w:val="28"/>
+          <w:lang w:val="uk-UA"/>
+        </w:rPr>
+        <w:t>ка ефективність виробництва, яка відноситься до числа ключових категорій р</w:t>
+      </w:r>
+      <w:r>
+        <w:rPr>
+          <w:rFonts w:ascii="Times New Roman" w:hAnsi="Times New Roman" w:cs="Times New Roman"/>
+          <w:sz w:val="28"/>
+          <w:szCs w:val="28"/>
+          <w:lang w:val="uk-UA"/>
+        </w:rPr>
+        <w:t>и</w:t>
+      </w:r>
+      <w:r>
+        <w:rPr>
+          <w:rFonts w:ascii="Times New Roman" w:hAnsi="Times New Roman" w:cs="Times New Roman"/>
+          <w:sz w:val="28"/>
+          <w:szCs w:val="28"/>
+          <w:lang w:val="uk-UA"/>
+        </w:rPr>
+        <w:t>нкової економіки і безпосередньо пов'язана з досягненням кінцевої мети розв</w:t>
+      </w:r>
+      <w:r>
+        <w:rPr>
+          <w:rFonts w:ascii="Times New Roman" w:hAnsi="Times New Roman" w:cs="Times New Roman"/>
+          <w:sz w:val="28"/>
+          <w:szCs w:val="28"/>
+          <w:lang w:val="uk-UA"/>
+        </w:rPr>
+        <w:t>и</w:t>
+      </w:r>
+      <w:r>
+        <w:rPr>
+          <w:rFonts w:ascii="Times New Roman" w:hAnsi="Times New Roman" w:cs="Times New Roman"/>
+          <w:sz w:val="28"/>
+          <w:szCs w:val="28"/>
+          <w:lang w:val="uk-UA"/>
+        </w:rPr>
+        <w:t>тку суспільного виробництва в цілому, а також</w:t>
+      </w:r>
+      <w:r>
+        <w:rPr>
+          <w:rFonts w:ascii="Times New Roman" w:hAnsi="Times New Roman" w:cs="Times New Roman"/>
+          <w:sz w:val="28"/>
+          <w:szCs w:val="28"/>
+          <w:lang w:val="uk-UA"/>
+        </w:rPr>
+        <w:t xml:space="preserve"> кожного підприємства окремо. У загальному вигляді економічна ефективність являє собою кількісне співві</w:t>
+      </w:r>
+      <w:r>
+        <w:rPr>
+          <w:rFonts w:ascii="Times New Roman" w:hAnsi="Times New Roman" w:cs="Times New Roman"/>
+          <w:sz w:val="28"/>
+          <w:szCs w:val="28"/>
+          <w:lang w:val="uk-UA"/>
+        </w:rPr>
+        <w:t>д</w:t>
+      </w:r>
+      <w:r>
+        <w:rPr>
+          <w:rFonts w:ascii="Times New Roman" w:hAnsi="Times New Roman" w:cs="Times New Roman"/>
+          <w:sz w:val="28"/>
+          <w:szCs w:val="28"/>
+          <w:lang w:val="uk-UA"/>
+        </w:rPr>
+        <w:t>но</w:t>
+      </w:r>
+      <w:r>
+        <w:rPr>
+          <w:rFonts w:ascii="Times New Roman" w:hAnsi="Times New Roman" w:cs="Times New Roman"/>
+          <w:sz w:val="28"/>
+          <w:szCs w:val="28"/>
+          <w:lang w:val="uk-UA"/>
+        </w:rPr>
+        <w:t>шення двох величин –</w:t>
+      </w:r>
+      <w:r>
+        <w:rPr>
+          <w:rFonts w:ascii="Times New Roman" w:hAnsi="Times New Roman" w:cs="Times New Roman"/>
+          <w:sz w:val="28"/>
+          <w:szCs w:val="28"/>
+          <w:lang w:val="uk-UA"/>
+        </w:rPr>
+        <w:t xml:space="preserve"> результатів діяльності </w:t>
+      </w:r>
+      <w:r>
+        <w:rPr>
+          <w:rFonts w:ascii="Times New Roman" w:hAnsi="Times New Roman" w:cs="Times New Roman"/>
+          <w:sz w:val="28"/>
+          <w:szCs w:val="28"/>
+          <w:lang w:val="uk-UA"/>
+        </w:rPr>
+        <w:t>та</w:t>
+      </w:r>
+      <w:r>
+        <w:rPr>
+          <w:rFonts w:ascii="Times New Roman" w:hAnsi="Times New Roman" w:cs="Times New Roman"/>
+          <w:sz w:val="28"/>
+          <w:szCs w:val="28"/>
+          <w:lang w:val="uk-UA"/>
+        </w:rPr>
+        <w:t xml:space="preserve"> </w:t>
+      </w:r>
+      <w:r>
+        <w:rPr>
+          <w:rFonts w:ascii="Times New Roman" w:hAnsi="Times New Roman" w:cs="Times New Roman"/>
+          <w:sz w:val="28"/>
+          <w:szCs w:val="28"/>
+          <w:lang w:val="uk-UA"/>
+        </w:rPr>
+        <w:t xml:space="preserve">виробничих </w:t>
+      </w:r>
+      <w:r>
+        <w:rPr>
+          <w:rFonts w:ascii="Times New Roman" w:hAnsi="Times New Roman" w:cs="Times New Roman"/>
+          <w:sz w:val="28"/>
+          <w:szCs w:val="28"/>
+          <w:lang w:val="uk-UA"/>
+        </w:rPr>
+        <w:t>витрат. Сутність проблеми підвищення економічної ефективності виробництва полягає в збіл</w:t>
+      </w:r>
+      <w:r>
+        <w:rPr>
+          <w:rFonts w:ascii="Times New Roman" w:hAnsi="Times New Roman" w:cs="Times New Roman"/>
+          <w:sz w:val="28"/>
+          <w:szCs w:val="28"/>
+          <w:lang w:val="uk-UA"/>
+        </w:rPr>
+        <w:t>ь</w:t>
+      </w:r>
+      <w:r>
+        <w:rPr>
+          <w:rFonts w:ascii="Times New Roman" w:hAnsi="Times New Roman" w:cs="Times New Roman"/>
+          <w:sz w:val="28"/>
+          <w:szCs w:val="28"/>
+          <w:lang w:val="uk-UA"/>
+        </w:rPr>
+        <w:t>шенні економічних результатів на кожну одиницю витрат в процесі викори</w:t>
+      </w:r>
+      <w:r>
+        <w:rPr>
+          <w:rFonts w:ascii="Times New Roman" w:hAnsi="Times New Roman" w:cs="Times New Roman"/>
+          <w:sz w:val="28"/>
+          <w:szCs w:val="28"/>
+          <w:lang w:val="uk-UA"/>
+        </w:rPr>
+        <w:t>с</w:t>
+      </w:r>
+      <w:r>
+        <w:rPr>
+          <w:rFonts w:ascii="Times New Roman" w:hAnsi="Times New Roman" w:cs="Times New Roman"/>
+          <w:sz w:val="28"/>
+          <w:szCs w:val="28"/>
+          <w:lang w:val="uk-UA"/>
+        </w:rPr>
+        <w:t>тання н</w:t>
+      </w:r>
+      <w:r>
+        <w:rPr>
+          <w:rFonts w:ascii="Times New Roman" w:hAnsi="Times New Roman" w:cs="Times New Roman"/>
+          <w:sz w:val="28"/>
+          <w:szCs w:val="28"/>
+          <w:lang w:val="uk-UA"/>
+        </w:rPr>
+        <w:t>а</w:t>
+      </w:r>
+      <w:r>
+        <w:rPr>
+          <w:rFonts w:ascii="Times New Roman" w:hAnsi="Times New Roman" w:cs="Times New Roman"/>
+          <w:sz w:val="28"/>
+          <w:szCs w:val="28"/>
+          <w:lang w:val="uk-UA"/>
+        </w:rPr>
+        <w:t>явних ресурсів</w:t>
+      </w:r>
+      <w:r>
+        <w:rPr>
+          <w:rFonts w:ascii="Times New Roman" w:hAnsi="Times New Roman" w:cs="Times New Roman"/>
+          <w:sz w:val="28"/>
+          <w:szCs w:val="28"/>
+          <w:lang w:val="uk-UA"/>
+        </w:rPr>
+        <w:t> </w:t>
+      </w:r>
+      <w:r>
+        <w:rPr>
+          <w:rFonts w:ascii="Times New Roman" w:hAnsi="Times New Roman" w:cs="Times New Roman"/>
+          <w:sz w:val="28"/>
+          <w:szCs w:val="28"/>
+        </w:rPr>
+        <w:t>[</w:t>
+      </w:r>
+      <w:r>
+        <w:rPr>
+          <w:rFonts w:ascii="Times New Roman" w:hAnsi="Times New Roman" w:cs="Times New Roman"/>
+          <w:sz w:val="28"/>
+          <w:szCs w:val="28"/>
+          <w:lang w:val="uk-UA"/>
+        </w:rPr>
+        <w:t>3</w:t>
+      </w:r>
+      <w:r>
+        <w:rPr>
+          <w:rFonts w:ascii="Times New Roman" w:hAnsi="Times New Roman" w:cs="Times New Roman"/>
+          <w:sz w:val="28"/>
+          <w:szCs w:val="28"/>
+        </w:rPr>
+        <w:t>]</w:t>
+      </w:r>
+      <w:r>
+        <w:rPr>
+          <w:rFonts w:ascii="Times New Roman" w:hAnsi="Times New Roman" w:cs="Times New Roman"/>
+          <w:sz w:val="28"/>
+          <w:szCs w:val="28"/>
+          <w:lang w:val="uk-UA"/>
+        </w:rPr>
+        <w:t>.</w:t>
+      </w:r>
+    </w:p>
+    <w:p>
+      <w:pPr>
         <w:spacing w:after="0" w:line="336" w:lineRule="auto"/>
         <w:ind w:firstLine="709"/>
-        <w:rPr>
-          <w:rFonts w:ascii="Times New Roman" w:hAnsi="Times New Roman" w:cs="Times New Roman"/>
-          <w:sz w:val="28"/>
-          <w:szCs w:val="28"/>
-          <w:lang w:val="uk-UA"/>
-        </w:rPr>
-      </w:pPr>
-      <w:r>
-        <w:rPr>
-          <w:rFonts w:ascii="Times New Roman" w:hAnsi="Times New Roman" w:cs="Times New Roman"/>
-          <w:sz w:val="28"/>
-          <w:szCs w:val="28"/>
-          <w:lang w:val="uk-UA"/>
-        </w:rPr>
-        <w:t>–</w:t>
-      </w:r>
-      <w:r>
-        <w:rPr>
-          <w:rFonts w:ascii="Times New Roman" w:hAnsi="Times New Roman" w:cs="Times New Roman"/>
-          <w:sz w:val="28"/>
-          <w:szCs w:val="28"/>
-          <w:lang w:val="uk-UA"/>
-        </w:rPr>
-        <w:tab/>
-      </w:r>
-      <w:r>
-        <w:rPr>
-          <w:rFonts w:ascii="Times New Roman" w:hAnsi="Times New Roman" w:cs="Times New Roman"/>
-          <w:sz w:val="28"/>
-          <w:szCs w:val="28"/>
-          <w:lang w:val="uk-UA"/>
-        </w:rPr>
-        <w:t>покращення задоволення попиту</w:t>
-      </w:r>
-      <w:r>
-        <w:rPr>
-          <w:rFonts w:ascii="Times New Roman" w:hAnsi="Times New Roman" w:cs="Times New Roman"/>
-          <w:sz w:val="28"/>
-          <w:szCs w:val="28"/>
-          <w:lang w:val="uk-UA"/>
-        </w:rPr>
-        <w:t>.</w:t>
-      </w:r>
-    </w:p>
-    <w:p>
-      <w:pPr>
-        <w:widowControl w:val="0"/>
-        <w:spacing w:after="0" w:line="336" w:lineRule="auto"/>
-        <w:ind w:firstLine="709"/>
-        <w:rPr>
-          <w:rFonts w:ascii="Times New Roman" w:hAnsi="Times New Roman" w:cs="Times New Roman"/>
-          <w:sz w:val="28"/>
-          <w:szCs w:val="28"/>
-          <w:lang w:val="uk-UA"/>
-        </w:rPr>
-      </w:pPr>
-      <w:r>
-        <w:rPr>
-          <w:rFonts w:ascii="Times New Roman" w:hAnsi="Times New Roman" w:cs="Times New Roman"/>
-          <w:sz w:val="28"/>
-          <w:szCs w:val="28"/>
-          <w:lang w:val="uk-UA"/>
-        </w:rPr>
-        <w:t>Зазвичай отримання додаткового прибутку пов'язане зі зміною або ро</w:t>
-      </w:r>
-      <w:r>
-        <w:rPr>
-          <w:rFonts w:ascii="Times New Roman" w:hAnsi="Times New Roman" w:cs="Times New Roman"/>
-          <w:sz w:val="28"/>
-          <w:szCs w:val="28"/>
-          <w:lang w:val="uk-UA"/>
-        </w:rPr>
-        <w:t>з</w:t>
-      </w:r>
-      <w:r>
-        <w:rPr>
-          <w:rFonts w:ascii="Times New Roman" w:hAnsi="Times New Roman" w:cs="Times New Roman"/>
-          <w:sz w:val="28"/>
-          <w:szCs w:val="28"/>
-          <w:lang w:val="uk-UA"/>
-        </w:rPr>
-        <w:t>ширенням діяльності підприємства на ринку, які можливі за збільшення обсягу продажів наявних послуг на існуючих ринках за рахунок більш активної марк</w:t>
-      </w:r>
-      <w:r>
-        <w:rPr>
-          <w:rFonts w:ascii="Times New Roman" w:hAnsi="Times New Roman" w:cs="Times New Roman"/>
-          <w:sz w:val="28"/>
-          <w:szCs w:val="28"/>
-          <w:lang w:val="uk-UA"/>
-        </w:rPr>
-        <w:t>е</w:t>
-      </w:r>
-      <w:r>
-        <w:rPr>
-          <w:rFonts w:ascii="Times New Roman" w:hAnsi="Times New Roman" w:cs="Times New Roman"/>
-          <w:sz w:val="28"/>
-          <w:szCs w:val="28"/>
-          <w:lang w:val="uk-UA"/>
-        </w:rPr>
-        <w:t>тингової політики</w:t>
-      </w:r>
-      <w:r>
-        <w:rPr>
-          <w:rFonts w:ascii="Times New Roman" w:hAnsi="Times New Roman" w:cs="Times New Roman"/>
-          <w:sz w:val="28"/>
-          <w:szCs w:val="28"/>
-          <w:lang w:val="uk-UA"/>
-        </w:rPr>
-        <w:t> </w:t>
-      </w:r>
-      <w:r>
-        <w:rPr>
-          <w:rFonts w:ascii="Times New Roman" w:hAnsi="Times New Roman" w:cs="Times New Roman"/>
-          <w:sz w:val="28"/>
-          <w:szCs w:val="28"/>
-          <w:lang w:val="uk-UA"/>
-        </w:rPr>
-        <w:t>[3].</w:t>
-      </w:r>
-    </w:p>
-    <w:p>
-      <w:pPr>
-        <w:widowControl w:val="0"/>
-        <w:spacing w:after="0" w:line="336" w:lineRule="auto"/>
-        <w:ind w:firstLine="709"/>
-        <w:rPr>
-          <w:rFonts w:ascii="Times New Roman" w:hAnsi="Times New Roman" w:cs="Times New Roman"/>
-          <w:sz w:val="28"/>
-          <w:szCs w:val="28"/>
-          <w:lang w:val="uk-UA"/>
-        </w:rPr>
-      </w:pPr>
-      <w:r>
-        <w:rPr>
-          <w:rFonts w:ascii="Times New Roman" w:hAnsi="Times New Roman" w:cs="Times New Roman"/>
-          <w:sz w:val="28"/>
-          <w:szCs w:val="28"/>
-          <w:lang w:val="uk-UA"/>
-        </w:rPr>
-        <w:t>П</w:t>
-      </w:r>
-      <w:r>
-        <w:rPr>
-          <w:rFonts w:ascii="Times New Roman" w:hAnsi="Times New Roman" w:cs="Times New Roman"/>
-          <w:sz w:val="28"/>
-          <w:szCs w:val="28"/>
-          <w:lang w:val="uk-UA"/>
-        </w:rPr>
-        <w:t>рибутковість фірми свідчить про ефективність її виробничо-збутової д</w:t>
-      </w:r>
-      <w:r>
-        <w:rPr>
-          <w:rFonts w:ascii="Times New Roman" w:hAnsi="Times New Roman" w:cs="Times New Roman"/>
-          <w:sz w:val="28"/>
-          <w:szCs w:val="28"/>
-          <w:lang w:val="uk-UA"/>
-        </w:rPr>
-        <w:t>і</w:t>
-      </w:r>
-      <w:r>
-        <w:rPr>
-          <w:rFonts w:ascii="Times New Roman" w:hAnsi="Times New Roman" w:cs="Times New Roman"/>
-          <w:sz w:val="28"/>
-          <w:szCs w:val="28"/>
-          <w:lang w:val="uk-UA"/>
-        </w:rPr>
-        <w:t>яльності, яка досягається шляхом мінімізації витрат (</w:t>
+        <w:jc w:val="both"/>
+        <w:rPr>
+          <w:rFonts w:ascii="Times New Roman" w:hAnsi="Times New Roman" w:cs="Times New Roman"/>
+          <w:sz w:val="28"/>
+          <w:szCs w:val="28"/>
+          <w:lang w:val="uk-UA"/>
+        </w:rPr>
+      </w:pPr>
+      <w:r>
+        <w:rPr>
+          <w:rFonts w:ascii="Times New Roman" w:hAnsi="Times New Roman" w:cs="Times New Roman"/>
+          <w:sz w:val="28"/>
+          <w:szCs w:val="28"/>
+          <w:lang w:val="uk-UA"/>
+        </w:rPr>
+        <w:t xml:space="preserve">Найчастіше, керівник (генеральний або комерційний директор, </w:t>
       </w:r>
       <w:proofErr w:type="spellStart"/>
       <w:r>
@@ -1235,7 +1695,7 @@
           <w:szCs w:val="28"/>
           <w:lang w:val="uk-UA"/>
         </w:rPr>
-        <w:t>витрат</w:t>
+        <w:t>директор</w:t>
       </w:r>
       <w:proofErr w:type="spellEnd"/>
       <w:r>
@@ -1245,55 +1705,259 @@
           <w:szCs w:val="28"/>
           <w:lang w:val="uk-UA"/>
         </w:rPr>
-        <w:t xml:space="preserve"> на сировину, мат</w:t>
-      </w:r>
-      <w:r>
-        <w:rPr>
-          <w:rFonts w:ascii="Times New Roman" w:hAnsi="Times New Roman" w:cs="Times New Roman"/>
-          <w:sz w:val="28"/>
-          <w:szCs w:val="28"/>
-          <w:lang w:val="uk-UA"/>
-        </w:rPr>
-        <w:t>е</w:t>
-      </w:r>
-      <w:r>
-        <w:rPr>
-          <w:rFonts w:ascii="Times New Roman" w:hAnsi="Times New Roman" w:cs="Times New Roman"/>
-          <w:sz w:val="28"/>
-          <w:szCs w:val="28"/>
-          <w:lang w:val="uk-UA"/>
-        </w:rPr>
-        <w:t>ріали, енергію, оплату праці, фінансування) і максимізації доходів від результ</w:t>
-      </w:r>
-      <w:r>
-        <w:rPr>
-          <w:rFonts w:ascii="Times New Roman" w:hAnsi="Times New Roman" w:cs="Times New Roman"/>
-          <w:sz w:val="28"/>
-          <w:szCs w:val="28"/>
-          <w:lang w:val="uk-UA"/>
-        </w:rPr>
-        <w:t>а</w:t>
-      </w:r>
-      <w:r>
-        <w:rPr>
-          <w:rFonts w:ascii="Times New Roman" w:hAnsi="Times New Roman" w:cs="Times New Roman"/>
-          <w:sz w:val="28"/>
-          <w:szCs w:val="28"/>
-          <w:lang w:val="uk-UA"/>
-        </w:rPr>
-        <w:t>тів виробництва –</w:t>
-      </w:r>
-      <w:r>
-        <w:rPr>
-          <w:rFonts w:ascii="Times New Roman" w:hAnsi="Times New Roman" w:cs="Times New Roman"/>
-          <w:sz w:val="28"/>
-          <w:szCs w:val="28"/>
-          <w:lang w:val="uk-UA"/>
-        </w:rPr>
-        <w:t xml:space="preserve"> випуску продукції і послуг.</w:t>
+        <w:t xml:space="preserve"> </w:t>
+      </w:r>
+      <w:r>
+        <w:rPr>
+          <w:rFonts w:ascii="Times New Roman" w:hAnsi="Times New Roman" w:cs="Times New Roman"/>
+          <w:sz w:val="28"/>
+          <w:szCs w:val="28"/>
+          <w:lang w:val="uk-UA"/>
+        </w:rPr>
+        <w:t xml:space="preserve">з продажу або маркетингу) не може відстежити всю «воронку </w:t>
+      </w:r>
+      <w:r>
+        <w:rPr>
+          <w:rFonts w:ascii="Times New Roman" w:hAnsi="Times New Roman" w:cs="Times New Roman"/>
+          <w:sz w:val="28"/>
+          <w:szCs w:val="28"/>
+          <w:lang w:val="uk-UA"/>
+        </w:rPr>
+        <w:t>виробництва та збуту</w:t>
+      </w:r>
+      <w:r>
+        <w:rPr>
+          <w:rFonts w:ascii="Times New Roman" w:hAnsi="Times New Roman" w:cs="Times New Roman"/>
+          <w:sz w:val="28"/>
+          <w:szCs w:val="28"/>
+          <w:lang w:val="uk-UA"/>
+        </w:rPr>
+        <w:t>», виявити в ній проблемні місця, зрозуміти причини падіння або</w:t>
+      </w:r>
+      <w:r>
+        <w:rPr>
+          <w:rFonts w:ascii="Times New Roman" w:hAnsi="Times New Roman" w:cs="Times New Roman"/>
+          <w:sz w:val="28"/>
+          <w:szCs w:val="28"/>
+          <w:lang w:val="uk-UA"/>
+        </w:rPr>
+        <w:t xml:space="preserve"> </w:t>
+      </w:r>
+      <w:r>
+        <w:rPr>
+          <w:rFonts w:ascii="Times New Roman" w:hAnsi="Times New Roman" w:cs="Times New Roman"/>
+          <w:sz w:val="28"/>
+          <w:szCs w:val="28"/>
+          <w:lang w:val="uk-UA"/>
+        </w:rPr>
+        <w:t>зроста</w:t>
+      </w:r>
+      <w:r>
+        <w:rPr>
+          <w:rFonts w:ascii="Times New Roman" w:hAnsi="Times New Roman" w:cs="Times New Roman"/>
+          <w:sz w:val="28"/>
+          <w:szCs w:val="28"/>
+          <w:lang w:val="uk-UA"/>
+        </w:rPr>
+        <w:t>н</w:t>
+      </w:r>
+      <w:r>
+        <w:rPr>
+          <w:rFonts w:ascii="Times New Roman" w:hAnsi="Times New Roman" w:cs="Times New Roman"/>
+          <w:sz w:val="28"/>
+          <w:szCs w:val="28"/>
+          <w:lang w:val="uk-UA"/>
+        </w:rPr>
+        <w:t>ня</w:t>
+      </w:r>
+      <w:r>
+        <w:rPr>
+          <w:rFonts w:ascii="Times New Roman" w:hAnsi="Times New Roman" w:cs="Times New Roman"/>
+          <w:sz w:val="28"/>
+          <w:szCs w:val="28"/>
+          <w:lang w:val="uk-UA"/>
+        </w:rPr>
+        <w:t xml:space="preserve"> ефективності діяльності фірми</w:t>
+      </w:r>
+      <w:r>
+        <w:rPr>
+          <w:rFonts w:ascii="Times New Roman" w:hAnsi="Times New Roman" w:cs="Times New Roman"/>
+          <w:sz w:val="28"/>
+          <w:szCs w:val="28"/>
+          <w:lang w:val="uk-UA"/>
+        </w:rPr>
+        <w:t>. Це означає, що він не мо</w:t>
       </w:r>
       <w:bookmarkStart w:id="0" w:name="_GoBack"/>
       <w:bookmarkEnd w:id="0"/>
+      <w:r>
+        <w:rPr>
+          <w:rFonts w:ascii="Times New Roman" w:hAnsi="Times New Roman" w:cs="Times New Roman"/>
+          <w:sz w:val="28"/>
+          <w:szCs w:val="28"/>
+          <w:lang w:val="uk-UA"/>
+        </w:rPr>
+        <w:t>же вплинути на зб</w:t>
+      </w:r>
+      <w:r>
+        <w:rPr>
+          <w:rFonts w:ascii="Times New Roman" w:hAnsi="Times New Roman" w:cs="Times New Roman"/>
+          <w:sz w:val="28"/>
+          <w:szCs w:val="28"/>
+          <w:lang w:val="uk-UA"/>
+        </w:rPr>
+        <w:t>і</w:t>
+      </w:r>
+      <w:r>
+        <w:rPr>
+          <w:rFonts w:ascii="Times New Roman" w:hAnsi="Times New Roman" w:cs="Times New Roman"/>
+          <w:sz w:val="28"/>
+          <w:szCs w:val="28"/>
+          <w:lang w:val="uk-UA"/>
+        </w:rPr>
+        <w:t xml:space="preserve">льшення обсягів продажів, тобто не може ефективно управляти </w:t>
+      </w:r>
+      <w:r>
+        <w:rPr>
+          <w:rFonts w:ascii="Times New Roman" w:hAnsi="Times New Roman" w:cs="Times New Roman"/>
+          <w:sz w:val="28"/>
+          <w:szCs w:val="28"/>
+          <w:lang w:val="uk-UA"/>
+        </w:rPr>
+        <w:t xml:space="preserve">виробничо-збутовими </w:t>
+      </w:r>
+      <w:r>
+        <w:rPr>
+          <w:rFonts w:ascii="Times New Roman" w:hAnsi="Times New Roman" w:cs="Times New Roman"/>
+          <w:sz w:val="28"/>
+          <w:szCs w:val="28"/>
+          <w:lang w:val="uk-UA"/>
+        </w:rPr>
+        <w:t>пр</w:t>
+      </w:r>
+      <w:r>
+        <w:rPr>
+          <w:rFonts w:ascii="Times New Roman" w:hAnsi="Times New Roman" w:cs="Times New Roman"/>
+          <w:sz w:val="28"/>
+          <w:szCs w:val="28"/>
+          <w:lang w:val="uk-UA"/>
+        </w:rPr>
+        <w:t>о</w:t>
+      </w:r>
+      <w:r>
+        <w:rPr>
+          <w:rFonts w:ascii="Times New Roman" w:hAnsi="Times New Roman" w:cs="Times New Roman"/>
+          <w:sz w:val="28"/>
+          <w:szCs w:val="28"/>
+          <w:lang w:val="uk-UA"/>
+        </w:rPr>
+        <w:t>цесами</w:t>
+      </w:r>
+      <w:r>
+        <w:rPr>
+          <w:rFonts w:ascii="Times New Roman" w:hAnsi="Times New Roman" w:cs="Times New Roman"/>
+          <w:sz w:val="28"/>
+          <w:szCs w:val="28"/>
+          <w:lang w:val="uk-UA"/>
+        </w:rPr>
+        <w:t> [4</w:t>
+      </w:r>
+      <w:r>
+        <w:rPr>
+          <w:rFonts w:ascii="Times New Roman" w:hAnsi="Times New Roman" w:cs="Times New Roman"/>
+          <w:sz w:val="28"/>
+          <w:szCs w:val="28"/>
+          <w:lang w:val="uk-UA"/>
+        </w:rPr>
+        <w:t>]</w:t>
+      </w:r>
+      <w:r>
+        <w:rPr>
+          <w:rFonts w:ascii="Times New Roman" w:hAnsi="Times New Roman" w:cs="Times New Roman"/>
+          <w:sz w:val="28"/>
+          <w:szCs w:val="28"/>
+          <w:lang w:val="uk-UA"/>
+        </w:rPr>
+        <w:t>.</w:t>
+      </w:r>
+    </w:p>
+    <w:p>
+      <w:pPr>
+        <w:spacing w:after="0" w:line="336" w:lineRule="auto"/>
+        <w:ind w:firstLine="709"/>
+        <w:jc w:val="both"/>
+        <w:rPr>
+          <w:rFonts w:ascii="Times New Roman" w:hAnsi="Times New Roman" w:cs="Times New Roman"/>
+          <w:sz w:val="28"/>
+          <w:szCs w:val="28"/>
+          <w:lang w:val="uk-UA"/>
+        </w:rPr>
+      </w:pPr>
+      <w:r>
+        <w:rPr>
+          <w:rFonts w:ascii="Times New Roman" w:hAnsi="Times New Roman" w:cs="Times New Roman"/>
+          <w:sz w:val="28"/>
+          <w:szCs w:val="28"/>
+          <w:lang w:val="uk-UA"/>
+        </w:rPr>
+        <w:t>Управління виробничо-збутовими процесами є досить трудомісткою ді</w:t>
+      </w:r>
+      <w:r>
+        <w:rPr>
+          <w:rFonts w:ascii="Times New Roman" w:hAnsi="Times New Roman" w:cs="Times New Roman"/>
+          <w:sz w:val="28"/>
+          <w:szCs w:val="28"/>
+          <w:lang w:val="uk-UA"/>
+        </w:rPr>
+        <w:t>я</w:t>
+      </w:r>
+      <w:r>
+        <w:rPr>
+          <w:rFonts w:ascii="Times New Roman" w:hAnsi="Times New Roman" w:cs="Times New Roman"/>
+          <w:sz w:val="28"/>
+          <w:szCs w:val="28"/>
+          <w:lang w:val="uk-UA"/>
+        </w:rPr>
+        <w:t>льністю, що включає в себе облік замовлень, продажів, попиту і потреб кліє</w:t>
+      </w:r>
+      <w:r>
+        <w:rPr>
+          <w:rFonts w:ascii="Times New Roman" w:hAnsi="Times New Roman" w:cs="Times New Roman"/>
+          <w:sz w:val="28"/>
+          <w:szCs w:val="28"/>
+          <w:lang w:val="uk-UA"/>
+        </w:rPr>
+        <w:t>н</w:t>
+      </w:r>
+      <w:r>
+        <w:rPr>
+          <w:rFonts w:ascii="Times New Roman" w:hAnsi="Times New Roman" w:cs="Times New Roman"/>
+          <w:sz w:val="28"/>
+          <w:szCs w:val="28"/>
+          <w:lang w:val="uk-UA"/>
+        </w:rPr>
+        <w:t>тів, а також аналізі отриманих даних та прийнятті на їх основі правильних управлінських рішень.</w:t>
+      </w:r>
+    </w:p>
+    <w:p>
+      <w:pPr>
+        <w:spacing w:after="0" w:line="336" w:lineRule="auto"/>
+        <w:rPr>
+          <w:rFonts w:ascii="Times New Roman" w:hAnsi="Times New Roman" w:cs="Times New Roman"/>
+          <w:sz w:val="28"/>
+          <w:szCs w:val="28"/>
+          <w:lang w:val="uk-UA"/>
+        </w:rPr>
+      </w:pPr>
+      <w:r>
+        <w:rPr>
+          <w:rFonts w:ascii="Times New Roman" w:hAnsi="Times New Roman" w:cs="Times New Roman"/>
+          <w:sz w:val="28"/>
+          <w:szCs w:val="28"/>
+          <w:lang w:val="uk-UA"/>
+        </w:rPr>
+        <w:br w:type="page"/>
+      </w:r>
     </w:p>
     <w:p>
       <w:pPr>
@@ -1307,15 +1971,6 @@
           <w:lang w:val="uk-UA"/>
         </w:rPr>
       </w:pPr>
-      <w:r>
-        <w:rPr>
-          <w:rFonts w:ascii="Times New Roman" w:hAnsi="Times New Roman" w:cs="Times New Roman"/>
-          <w:sz w:val="28"/>
-          <w:szCs w:val="28"/>
-          <w:lang w:val="uk-UA"/>
-        </w:rPr>
-        <w:br w:type="page"/>
-      </w:r>
     </w:p>
     <w:p>
       <w:pPr>
@@ -1335,7 +1990,6 @@
           <w:szCs w:val="28"/>
           <w:lang w:val="uk-UA"/>
         </w:rPr>
-        <w:lastRenderedPageBreak/>
         <w:br w:type="page"/>
       </w:r>
     </w:p>
@@ -1554,6 +2208,182 @@
           <w:lang w:val="uk-UA"/>
         </w:rPr>
         <w:t>4. </w:t>
+      </w:r>
+      <w:proofErr w:type="spellStart"/>
+      <w:r>
+        <w:rPr>
+          <w:rFonts w:ascii="Times New Roman" w:hAnsi="Times New Roman" w:cs="Times New Roman"/>
+          <w:sz w:val="28"/>
+          <w:szCs w:val="28"/>
+          <w:lang w:val="uk-UA"/>
+        </w:rPr>
+        <w:t>Преимущества</w:t>
+      </w:r>
+      <w:proofErr w:type="spellEnd"/>
+      <w:r>
+        <w:rPr>
+          <w:rFonts w:ascii="Times New Roman" w:hAnsi="Times New Roman" w:cs="Times New Roman"/>
+          <w:sz w:val="28"/>
+          <w:szCs w:val="28"/>
+          <w:lang w:val="uk-UA"/>
+        </w:rPr>
+        <w:t xml:space="preserve"> </w:t>
+      </w:r>
+      <w:proofErr w:type="spellStart"/>
+      <w:r>
+        <w:rPr>
+          <w:rFonts w:ascii="Times New Roman" w:hAnsi="Times New Roman" w:cs="Times New Roman"/>
+          <w:sz w:val="28"/>
+          <w:szCs w:val="28"/>
+          <w:lang w:val="uk-UA"/>
+        </w:rPr>
+        <w:t>автоматизированной</w:t>
+      </w:r>
+      <w:proofErr w:type="spellEnd"/>
+      <w:r>
+        <w:rPr>
+          <w:rFonts w:ascii="Times New Roman" w:hAnsi="Times New Roman" w:cs="Times New Roman"/>
+          <w:sz w:val="28"/>
+          <w:szCs w:val="28"/>
+          <w:lang w:val="uk-UA"/>
+        </w:rPr>
+        <w:t xml:space="preserve"> </w:t>
+      </w:r>
+      <w:proofErr w:type="spellStart"/>
+      <w:r>
+        <w:rPr>
+          <w:rFonts w:ascii="Times New Roman" w:hAnsi="Times New Roman" w:cs="Times New Roman"/>
+          <w:sz w:val="28"/>
+          <w:szCs w:val="28"/>
+          <w:lang w:val="uk-UA"/>
+        </w:rPr>
+        <w:t>системы</w:t>
+      </w:r>
+      <w:proofErr w:type="spellEnd"/>
+      <w:r>
+        <w:rPr>
+          <w:rFonts w:ascii="Times New Roman" w:hAnsi="Times New Roman" w:cs="Times New Roman"/>
+          <w:sz w:val="28"/>
+          <w:szCs w:val="28"/>
+          <w:lang w:val="uk-UA"/>
+        </w:rPr>
+        <w:t xml:space="preserve"> продаж [Электро</w:t>
+      </w:r>
+      <w:r>
+        <w:rPr>
+          <w:rFonts w:ascii="Times New Roman" w:hAnsi="Times New Roman" w:cs="Times New Roman"/>
+          <w:sz w:val="28"/>
+          <w:szCs w:val="28"/>
+          <w:lang w:val="uk-UA"/>
+        </w:rPr>
+        <w:t>н</w:t>
+      </w:r>
+      <w:r>
+        <w:rPr>
+          <w:rFonts w:ascii="Times New Roman" w:hAnsi="Times New Roman" w:cs="Times New Roman"/>
+          <w:sz w:val="28"/>
+          <w:szCs w:val="28"/>
+          <w:lang w:val="uk-UA"/>
+        </w:rPr>
+        <w:t>ный</w:t>
+      </w:r>
+      <w:r>
+        <w:rPr>
+          <w:rFonts w:ascii="Times New Roman" w:hAnsi="Times New Roman" w:cs="Times New Roman"/>
+          <w:sz w:val="28"/>
+          <w:szCs w:val="28"/>
+          <w:lang w:val="uk-UA"/>
+        </w:rPr>
+        <w:t> </w:t>
+      </w:r>
+      <w:r>
+        <w:rPr>
+          <w:rFonts w:ascii="Times New Roman" w:hAnsi="Times New Roman" w:cs="Times New Roman"/>
+          <w:sz w:val="28"/>
+          <w:szCs w:val="28"/>
+          <w:lang w:val="uk-UA"/>
+        </w:rPr>
+        <w:t xml:space="preserve">ресурс] – Режим </w:t>
+      </w:r>
+      <w:proofErr w:type="spellStart"/>
+      <w:r>
+        <w:rPr>
+          <w:rFonts w:ascii="Times New Roman" w:hAnsi="Times New Roman" w:cs="Times New Roman"/>
+          <w:sz w:val="28"/>
+          <w:szCs w:val="28"/>
+          <w:lang w:val="uk-UA"/>
+        </w:rPr>
+        <w:t>доступа</w:t>
+      </w:r>
+      <w:proofErr w:type="spellEnd"/>
+      <w:r>
+        <w:rPr>
+          <w:rFonts w:ascii="Times New Roman" w:hAnsi="Times New Roman" w:cs="Times New Roman"/>
+          <w:sz w:val="28"/>
+          <w:szCs w:val="28"/>
+          <w:lang w:val="uk-UA"/>
+        </w:rPr>
+        <w:t xml:space="preserve">: </w:t>
+      </w:r>
+      <w:proofErr w:type="spellStart"/>
+      <w:r>
+        <w:rPr>
+          <w:rFonts w:ascii="Times New Roman" w:hAnsi="Times New Roman" w:cs="Times New Roman"/>
+          <w:sz w:val="28"/>
+          <w:szCs w:val="28"/>
+          <w:lang w:val="uk-UA"/>
+        </w:rPr>
+        <w:t>www</w:t>
+      </w:r>
+      <w:proofErr w:type="spellEnd"/>
+      <w:r>
+        <w:rPr>
+          <w:rFonts w:ascii="Times New Roman" w:hAnsi="Times New Roman" w:cs="Times New Roman"/>
+          <w:sz w:val="28"/>
+          <w:szCs w:val="28"/>
+          <w:lang w:val="uk-UA"/>
+        </w:rPr>
+        <w:t xml:space="preserve"> / URL: http://business.damotvet.ru/sales-management/655957.htm – 05.05.2016 г. – </w:t>
+      </w:r>
+      <w:proofErr w:type="spellStart"/>
+      <w:r>
+        <w:rPr>
+          <w:rFonts w:ascii="Times New Roman" w:hAnsi="Times New Roman" w:cs="Times New Roman"/>
+          <w:sz w:val="28"/>
+          <w:szCs w:val="28"/>
+          <w:lang w:val="uk-UA"/>
+        </w:rPr>
+        <w:t>Загл</w:t>
+      </w:r>
+      <w:proofErr w:type="spellEnd"/>
+      <w:r>
+        <w:rPr>
+          <w:rFonts w:ascii="Times New Roman" w:hAnsi="Times New Roman" w:cs="Times New Roman"/>
+          <w:sz w:val="28"/>
+          <w:szCs w:val="28"/>
+          <w:lang w:val="uk-UA"/>
+        </w:rPr>
+        <w:t xml:space="preserve">. с </w:t>
+      </w:r>
+      <w:proofErr w:type="spellStart"/>
+      <w:r>
+        <w:rPr>
+          <w:rFonts w:ascii="Times New Roman" w:hAnsi="Times New Roman" w:cs="Times New Roman"/>
+          <w:sz w:val="28"/>
+          <w:szCs w:val="28"/>
+          <w:lang w:val="uk-UA"/>
+        </w:rPr>
+        <w:t>экрана</w:t>
+      </w:r>
+      <w:proofErr w:type="spellEnd"/>
+      <w:r>
+        <w:rPr>
+          <w:rFonts w:ascii="Times New Roman" w:hAnsi="Times New Roman" w:cs="Times New Roman"/>
+          <w:sz w:val="28"/>
+          <w:szCs w:val="28"/>
+          <w:lang w:val="uk-UA"/>
+        </w:rPr>
+        <w:t>.</w:t>
       </w:r>
     </w:p>
     <w:p>

</xml_diff>

<commit_message>
Search processes (typing error)
</commit_message>
<xml_diff>
--- a/pz.docx
+++ b/pz.docx
@@ -3230,14 +3230,6 @@
           <w:lang w:val="uk-UA"/>
         </w:rPr>
         <w:tab/>
-      </w:r>
-      <w:r>
-        <w:rPr>
-          <w:rFonts w:ascii="Times New Roman" w:hAnsi="Times New Roman" w:cs="Times New Roman"/>
-          <w:sz w:val="28"/>
-          <w:szCs w:val="28"/>
-          <w:lang w:val="uk-UA"/>
-        </w:rPr>
         <w:t>втрата клієнтів;</w:t>
       </w:r>
     </w:p>
@@ -3324,16 +3316,7 @@
           <w:szCs w:val="28"/>
           <w:lang w:val="uk-UA"/>
         </w:rPr>
-        <w:t>Для вирішення таких проблем слід застосувати системи автоматизації, що до</w:t>
-      </w:r>
-      <w:r>
-        <w:rPr>
-          <w:rFonts w:ascii="Times New Roman" w:hAnsi="Times New Roman" w:cs="Times New Roman"/>
-          <w:sz w:val="28"/>
-          <w:szCs w:val="28"/>
-          <w:lang w:val="uk-UA"/>
-        </w:rPr>
-        <w:t>з</w:t>
+        <w:t>Для вирішення таких проблем слід застосувати системи автоматизації, що доз</w:t>
       </w:r>
       <w:r>
         <w:rPr>
@@ -3383,14 +3366,6 @@
           <w:lang w:val="uk-UA"/>
         </w:rPr>
         <w:tab/>
-      </w:r>
-      <w:r>
-        <w:rPr>
-          <w:rFonts w:ascii="Times New Roman" w:hAnsi="Times New Roman" w:cs="Times New Roman"/>
-          <w:sz w:val="28"/>
-          <w:szCs w:val="28"/>
-          <w:lang w:val="uk-UA"/>
-        </w:rPr>
         <w:t>відстежувати стадії здійснення продажів, злагодженість роботи о</w:t>
       </w:r>
       <w:r>
@@ -3505,43 +3480,7 @@
           <w:lang w:val="uk-UA"/>
         </w:rPr>
         <w:tab/>
-        <w:t>аналізувати роботу відділу продажів, виявляти його пробле</w:t>
-      </w:r>
-      <w:r>
-        <w:rPr>
-          <w:rFonts w:ascii="Times New Roman" w:hAnsi="Times New Roman" w:cs="Times New Roman"/>
-          <w:sz w:val="28"/>
-          <w:szCs w:val="28"/>
-          <w:lang w:val="uk-UA"/>
-        </w:rPr>
-        <w:t>м</w:t>
-      </w:r>
-      <w:r>
-        <w:rPr>
-          <w:rFonts w:ascii="Times New Roman" w:hAnsi="Times New Roman" w:cs="Times New Roman"/>
-          <w:sz w:val="28"/>
-          <w:szCs w:val="28"/>
-          <w:lang w:val="uk-UA"/>
-        </w:rPr>
-        <w:t>ні зони для їх п</w:t>
-      </w:r>
-      <w:r>
-        <w:rPr>
-          <w:rFonts w:ascii="Times New Roman" w:hAnsi="Times New Roman" w:cs="Times New Roman"/>
-          <w:sz w:val="28"/>
-          <w:szCs w:val="28"/>
-          <w:lang w:val="uk-UA"/>
-        </w:rPr>
-        <w:t>о</w:t>
-      </w:r>
-      <w:r>
-        <w:rPr>
-          <w:rFonts w:ascii="Times New Roman" w:hAnsi="Times New Roman" w:cs="Times New Roman"/>
-          <w:sz w:val="28"/>
-          <w:szCs w:val="28"/>
-          <w:lang w:val="uk-UA"/>
-        </w:rPr>
-        <w:t>дальшого усунення;</w:t>
+        <w:t>аналізувати роботу відділу продажів, виявляти його проблемні зони для їх подальшого усунення;</w:t>
       </w:r>
     </w:p>
     <w:p>
@@ -3624,79 +3563,88 @@
         </w:rPr>
         <w:t xml:space="preserve">процесів збуду </w:t>
       </w:r>
-      <w:proofErr w:type="spellStart"/>
-      <w:r>
-        <w:rPr>
-          <w:rFonts w:ascii="Times New Roman" w:hAnsi="Times New Roman" w:cs="Times New Roman"/>
-          <w:sz w:val="28"/>
-          <w:szCs w:val="28"/>
-          <w:lang w:val="uk-UA"/>
-        </w:rPr>
-        <w:t>товрів</w:t>
-      </w:r>
-      <w:proofErr w:type="spellEnd"/>
-      <w:r>
-        <w:rPr>
-          <w:rFonts w:ascii="Times New Roman" w:hAnsi="Times New Roman" w:cs="Times New Roman"/>
-          <w:sz w:val="28"/>
-          <w:szCs w:val="28"/>
-          <w:lang w:val="uk-UA"/>
-        </w:rPr>
-        <w:t xml:space="preserve"> може бути націлена на окремі деп</w:t>
-      </w:r>
-      <w:r>
-        <w:rPr>
-          <w:rFonts w:ascii="Times New Roman" w:hAnsi="Times New Roman" w:cs="Times New Roman"/>
-          <w:sz w:val="28"/>
-          <w:szCs w:val="28"/>
-          <w:lang w:val="uk-UA"/>
-        </w:rPr>
-        <w:t>а</w:t>
-      </w:r>
-      <w:r>
-        <w:rPr>
-          <w:rFonts w:ascii="Times New Roman" w:hAnsi="Times New Roman" w:cs="Times New Roman"/>
-          <w:sz w:val="28"/>
-          <w:szCs w:val="28"/>
-          <w:lang w:val="uk-UA"/>
-        </w:rPr>
-        <w:t>ртаменти або області компанії. Компанії можуть використовувати автоматиз</w:t>
-      </w:r>
-      <w:r>
-        <w:rPr>
-          <w:rFonts w:ascii="Times New Roman" w:hAnsi="Times New Roman" w:cs="Times New Roman"/>
-          <w:sz w:val="28"/>
-          <w:szCs w:val="28"/>
-          <w:lang w:val="uk-UA"/>
-        </w:rPr>
-        <w:t>о</w:t>
-      </w:r>
-      <w:r>
-        <w:rPr>
-          <w:rFonts w:ascii="Times New Roman" w:hAnsi="Times New Roman" w:cs="Times New Roman"/>
-          <w:sz w:val="28"/>
-          <w:szCs w:val="28"/>
-          <w:lang w:val="uk-UA"/>
-        </w:rPr>
-        <w:t>вану систему продажів в самому відділі продажів або в відділі прийому і обр</w:t>
-      </w:r>
-      <w:r>
-        <w:rPr>
-          <w:rFonts w:ascii="Times New Roman" w:hAnsi="Times New Roman" w:cs="Times New Roman"/>
-          <w:sz w:val="28"/>
-          <w:szCs w:val="28"/>
-          <w:lang w:val="uk-UA"/>
-        </w:rPr>
-        <w:t>о</w:t>
-      </w:r>
-      <w:r>
-        <w:rPr>
-          <w:rFonts w:ascii="Times New Roman" w:hAnsi="Times New Roman" w:cs="Times New Roman"/>
-          <w:sz w:val="28"/>
-          <w:szCs w:val="28"/>
-          <w:lang w:val="uk-UA"/>
-        </w:rPr>
-        <w:t>бки замовлень.</w:t>
+      <w:r>
+        <w:rPr>
+          <w:rFonts w:ascii="Times New Roman" w:hAnsi="Times New Roman" w:cs="Times New Roman"/>
+          <w:sz w:val="28"/>
+          <w:szCs w:val="28"/>
+          <w:lang w:val="uk-UA"/>
+        </w:rPr>
+        <w:t>товарів</w:t>
+      </w:r>
+      <w:r>
+        <w:rPr>
+          <w:rFonts w:ascii="Times New Roman" w:hAnsi="Times New Roman" w:cs="Times New Roman"/>
+          <w:sz w:val="28"/>
+          <w:szCs w:val="28"/>
+          <w:lang w:val="uk-UA"/>
+        </w:rPr>
+        <w:t xml:space="preserve"> може бути націлена на окремі д</w:t>
+      </w:r>
+      <w:r>
+        <w:rPr>
+          <w:rFonts w:ascii="Times New Roman" w:hAnsi="Times New Roman" w:cs="Times New Roman"/>
+          <w:sz w:val="28"/>
+          <w:szCs w:val="28"/>
+          <w:lang w:val="uk-UA"/>
+        </w:rPr>
+        <w:t>е</w:t>
+      </w:r>
+      <w:r>
+        <w:rPr>
+          <w:rFonts w:ascii="Times New Roman" w:hAnsi="Times New Roman" w:cs="Times New Roman"/>
+          <w:sz w:val="28"/>
+          <w:szCs w:val="28"/>
+          <w:lang w:val="uk-UA"/>
+        </w:rPr>
+        <w:t>партаменти або області компанії. Компанії можуть використов</w:t>
+      </w:r>
+      <w:bookmarkStart w:id="0" w:name="_GoBack"/>
+      <w:bookmarkEnd w:id="0"/>
+      <w:r>
+        <w:rPr>
+          <w:rFonts w:ascii="Times New Roman" w:hAnsi="Times New Roman" w:cs="Times New Roman"/>
+          <w:sz w:val="28"/>
+          <w:szCs w:val="28"/>
+          <w:lang w:val="uk-UA"/>
+        </w:rPr>
+        <w:t>увати автомат</w:t>
+      </w:r>
+      <w:r>
+        <w:rPr>
+          <w:rFonts w:ascii="Times New Roman" w:hAnsi="Times New Roman" w:cs="Times New Roman"/>
+          <w:sz w:val="28"/>
+          <w:szCs w:val="28"/>
+          <w:lang w:val="uk-UA"/>
+        </w:rPr>
+        <w:t>и</w:t>
+      </w:r>
+      <w:r>
+        <w:rPr>
+          <w:rFonts w:ascii="Times New Roman" w:hAnsi="Times New Roman" w:cs="Times New Roman"/>
+          <w:sz w:val="28"/>
+          <w:szCs w:val="28"/>
+          <w:lang w:val="uk-UA"/>
+        </w:rPr>
+        <w:t>зовану систему продажів в самому відділі продажів або в відділі прийому і о</w:t>
+      </w:r>
+      <w:r>
+        <w:rPr>
+          <w:rFonts w:ascii="Times New Roman" w:hAnsi="Times New Roman" w:cs="Times New Roman"/>
+          <w:sz w:val="28"/>
+          <w:szCs w:val="28"/>
+          <w:lang w:val="uk-UA"/>
+        </w:rPr>
+        <w:t>б</w:t>
+      </w:r>
+      <w:r>
+        <w:rPr>
+          <w:rFonts w:ascii="Times New Roman" w:hAnsi="Times New Roman" w:cs="Times New Roman"/>
+          <w:sz w:val="28"/>
+          <w:szCs w:val="28"/>
+          <w:lang w:val="uk-UA"/>
+        </w:rPr>
+        <w:t>робки замовлень.</w:t>
       </w:r>
     </w:p>
     <w:p>
@@ -3946,25 +3894,7 @@
           <w:szCs w:val="28"/>
           <w:lang w:val="uk-UA"/>
         </w:rPr>
-        <w:t>, що посприяє автоматиз</w:t>
-      </w:r>
-      <w:r>
-        <w:rPr>
-          <w:rFonts w:ascii="Times New Roman" w:hAnsi="Times New Roman" w:cs="Times New Roman"/>
-          <w:sz w:val="28"/>
-          <w:szCs w:val="28"/>
-          <w:lang w:val="uk-UA"/>
-        </w:rPr>
-        <w:t>а</w:t>
-      </w:r>
-      <w:r>
-        <w:rPr>
-          <w:rFonts w:ascii="Times New Roman" w:hAnsi="Times New Roman" w:cs="Times New Roman"/>
-          <w:sz w:val="28"/>
-          <w:szCs w:val="28"/>
-          <w:lang w:val="uk-UA"/>
-        </w:rPr>
-        <w:t>ції пошуку, вибору та купівлі товарів. Це дозволить клієнтові здійснювати замо</w:t>
+        <w:t>, що посприяє автоматизації пошуку, вибору та купівлі товарів. Це дозволить клієнтові здійснювати замо</w:t>
       </w:r>
       <w:r>
         <w:rPr>
@@ -3982,25 +3912,7 @@
           <w:szCs w:val="28"/>
           <w:lang w:val="uk-UA"/>
         </w:rPr>
-        <w:t>лення (покупки) в будь-якому місці, а також мин</w:t>
-      </w:r>
-      <w:r>
-        <w:rPr>
-          <w:rFonts w:ascii="Times New Roman" w:hAnsi="Times New Roman" w:cs="Times New Roman"/>
-          <w:sz w:val="28"/>
-          <w:szCs w:val="28"/>
-          <w:lang w:val="uk-UA"/>
-        </w:rPr>
-        <w:t>а</w:t>
-      </w:r>
-      <w:r>
-        <w:rPr>
-          <w:rFonts w:ascii="Times New Roman" w:hAnsi="Times New Roman" w:cs="Times New Roman"/>
-          <w:sz w:val="28"/>
-          <w:szCs w:val="28"/>
-          <w:lang w:val="uk-UA"/>
-        </w:rPr>
-        <w:t>ючи черги.</w:t>
+        <w:t>лення (покупки) в будь-якому місці, а також минаючи черги.</w:t>
       </w:r>
     </w:p>
     <w:p>
@@ -4276,18 +4188,7 @@
           <w:szCs w:val="28"/>
           <w:lang w:val="uk-UA"/>
         </w:rPr>
-        <w:t>переваги перед звичайними магазинами. Цей момент є істо</w:t>
-      </w:r>
-      <w:bookmarkStart w:id="0" w:name="_GoBack"/>
-      <w:bookmarkEnd w:id="0"/>
-      <w:r>
-        <w:rPr>
-          <w:rFonts w:ascii="Times New Roman" w:hAnsi="Times New Roman" w:cs="Times New Roman"/>
-          <w:sz w:val="28"/>
-          <w:szCs w:val="28"/>
-          <w:lang w:val="uk-UA"/>
-        </w:rPr>
-        <w:t>тним при переході виробників від «звичайної» торгівлі на «електро</w:t>
+        <w:t>переваги перед звичайними магазинами. Цей момент є істотним при переході виробників від «звичайної» торгівлі на «електро</w:t>
       </w:r>
       <w:r>
         <w:rPr>
@@ -6225,21 +6126,36 @@
         </w:rPr>
         <w:t xml:space="preserve"> </w:t>
       </w:r>
+      <w:r>
+        <w:rPr>
+          <w:rFonts w:ascii="Times New Roman" w:hAnsi="Times New Roman" w:cs="Times New Roman"/>
+          <w:sz w:val="28"/>
+          <w:szCs w:val="28"/>
+        </w:rPr>
+        <w:t>{</w:t>
+      </w:r>
+      <w:r>
+        <w:rPr>
+          <w:rFonts w:ascii="Times New Roman" w:hAnsi="Times New Roman" w:cs="Times New Roman"/>
+          <w:sz w:val="28"/>
+          <w:szCs w:val="28"/>
+        </w:rPr>
+        <w:t xml:space="preserve"> </w:t>
+      </w:r>
+      <w:r>
+        <w:rPr>
+          <w:rFonts w:ascii="Times New Roman" w:hAnsi="Times New Roman" w:cs="Times New Roman"/>
+          <w:sz w:val="28"/>
+          <w:szCs w:val="28"/>
+        </w:rPr>
+        <w:t>http://works.doklad.ru/view/yL4pQMr4Bg8/4.html</w:t>
+      </w:r>
       <w:proofErr w:type="gramStart"/>
       <w:r>
         <w:rPr>
           <w:rFonts w:ascii="Times New Roman" w:hAnsi="Times New Roman" w:cs="Times New Roman"/>
           <w:sz w:val="28"/>
           <w:szCs w:val="28"/>
-          <w:lang w:val="en-US"/>
-        </w:rPr>
-        <w:t>{</w:t>
-      </w:r>
-      <w:r>
-        <w:rPr>
-          <w:rFonts w:ascii="Times New Roman" w:hAnsi="Times New Roman" w:cs="Times New Roman"/>
-          <w:sz w:val="28"/>
-          <w:szCs w:val="28"/>
         </w:rPr>
         <w:t xml:space="preserve"> </w:t>
       </w:r>
@@ -6249,34 +6165,9 @@
           <w:sz w:val="28"/>
           <w:szCs w:val="28"/>
         </w:rPr>
-        <w:t>http</w:t>
+        <w:t>}</w:t>
       </w:r>
       <w:proofErr w:type="gramEnd"/>
-      <w:r>
-        <w:rPr>
-          <w:rFonts w:ascii="Times New Roman" w:hAnsi="Times New Roman" w:cs="Times New Roman"/>
-          <w:sz w:val="28"/>
-          <w:szCs w:val="28"/>
-        </w:rPr>
-        <w:t>://works.doklad.ru/view/yL4pQMr4Bg8/4.html</w:t>
-      </w:r>
-      <w:r>
-        <w:rPr>
-          <w:rFonts w:ascii="Times New Roman" w:hAnsi="Times New Roman" w:cs="Times New Roman"/>
-          <w:sz w:val="28"/>
-          <w:szCs w:val="28"/>
-        </w:rPr>
-        <w:t xml:space="preserve"> </w:t>
-      </w:r>
-      <w:r>
-        <w:rPr>
-          <w:rFonts w:ascii="Times New Roman" w:hAnsi="Times New Roman" w:cs="Times New Roman"/>
-          <w:sz w:val="28"/>
-          <w:szCs w:val="28"/>
-          <w:lang w:val="en-US"/>
-        </w:rPr>
-        <w:t>}</w:t>
-      </w:r>
     </w:p>
     <w:p>
       <w:pPr>

</xml_diff>